<commit_message>
Update Docx add pdf
</commit_message>
<xml_diff>
--- a/Blatt 4-6/Netzwerke I Übung 4-6.docx
+++ b/Blatt 4-6/Netzwerke I Übung 4-6.docx
@@ -4303,7 +4303,7 @@
           <w:lang w:val="en-US"/>
         </w:rPr>
         <w:tab/>
-        <w:t>AAAA</w:t>
+        <w:t>A</w:t>
       </w:r>
       <w:r>
         <w:rPr>
@@ -8801,10 +8801,10 @@
             <v:path o:extrusionok="f" gradientshapeok="t" o:connecttype="rect"/>
             <o:lock v:ext="edit" aspectratio="t"/>
           </v:shapetype>
-          <v:shape id="_x0000_i1025" type="#_x0000_t75" style="width:453.65pt;height:179.8pt" o:ole="">
+          <v:shape id="_x0000_i1025" type="#_x0000_t75" style="width:453.6pt;height:180pt" o:ole="">
             <v:imagedata r:id="rId12" o:title=""/>
           </v:shape>
-          <o:OLEObject Type="Embed" ProgID="Visio.Drawing.15" ShapeID="_x0000_i1025" DrawAspect="Content" ObjectID="_1510343217" r:id="rId13"/>
+          <o:OLEObject Type="Embed" ProgID="Visio.Drawing.15" ShapeID="_x0000_i1025" DrawAspect="Content" ObjectID="_1510570112" r:id="rId13"/>
         </w:object>
       </w:r>
     </w:p>
@@ -9013,19 +9013,34 @@
             <w:gridSpan w:val="2"/>
           </w:tcPr>
           <w:p>
-            <w:hyperlink r:id="rId14" w:history="1">
-              <w:r>
-                <w:rPr>
-                  <w:rStyle w:val="Hyperlink"/>
-                </w:rPr>
-                <w:t>www.gi.de</w:t>
-              </w:r>
-            </w:hyperlink>
+            <w:r>
+              <w:fldChar w:fldCharType="begin"/>
+            </w:r>
+            <w:r>
+              <w:instrText xml:space="preserve"> HYPERLINK "http://www.gi.de" </w:instrText>
+            </w:r>
+            <w:r>
+              <w:fldChar w:fldCharType="separate"/>
+            </w:r>
+            <w:r>
+              <w:rPr>
+                <w:rStyle w:val="Hyperlink"/>
+              </w:rPr>
+              <w:t>www.gi.de</w:t>
+            </w:r>
+            <w:r>
+              <w:rPr>
+                <w:rStyle w:val="Hyperlink"/>
+              </w:rPr>
+              <w:fldChar w:fldCharType="end"/>
+            </w:r>
             <w:r>
               <w:t xml:space="preserve">   </w:t>
             </w:r>
+            <w:bookmarkStart w:id="0" w:name="_GoBack"/>
+            <w:bookmarkEnd w:id="0"/>
             <w:r>
-              <w:t>TTL    IN    A    91.198.174.232</w:t>
+              <w:t xml:space="preserve">IN    A   </w:t>
             </w:r>
           </w:p>
         </w:tc>
@@ -9885,8 +9900,6 @@
         </w:rPr>
         <w:t>.</w:t>
       </w:r>
-      <w:bookmarkStart w:id="0" w:name="_GoBack"/>
-      <w:bookmarkEnd w:id="0"/>
     </w:p>
     <w:p>
       <w:pPr>

</xml_diff>